<commit_message>
initial the sub project Lab2
</commit_message>
<xml_diff>
--- a/Lab1Report.docx
+++ b/Lab1Report.docx
@@ -1391,6 +1391,7 @@
             <w:pPr>
               <w:pStyle w:val="9"/>
               <w:numPr>
+                <w:ilvl w:val="0"/>
                 <w:numId w:val="0"/>
               </w:numPr>
               <w:rPr>
@@ -1414,6 +1415,7 @@
             <w:pPr>
               <w:pStyle w:val="9"/>
               <w:numPr>
+                <w:ilvl w:val="0"/>
                 <w:numId w:val="0"/>
               </w:numPr>
               <w:rPr>
@@ -1437,6 +1439,7 @@
             <w:pPr>
               <w:pStyle w:val="9"/>
               <w:numPr>
+                <w:ilvl w:val="0"/>
                 <w:numId w:val="0"/>
               </w:numPr>
               <w:rPr>
@@ -1460,6 +1463,7 @@
             <w:pPr>
               <w:pStyle w:val="9"/>
               <w:numPr>
+                <w:ilvl w:val="0"/>
                 <w:numId w:val="0"/>
               </w:numPr>
               <w:rPr>
@@ -1483,6 +1487,7 @@
             <w:pPr>
               <w:pStyle w:val="9"/>
               <w:numPr>
+                <w:ilvl w:val="0"/>
                 <w:numId w:val="0"/>
               </w:numPr>
               <w:rPr>
@@ -1506,6 +1511,7 @@
             <w:pPr>
               <w:pStyle w:val="9"/>
               <w:numPr>
+                <w:ilvl w:val="0"/>
                 <w:numId w:val="0"/>
               </w:numPr>
               <w:rPr>
@@ -1522,6 +1528,99 @@
                 <w:szCs w:val="21"/>
                 <w:lang w:val="en-US" w:eastAsia="zh-CN"/>
               </w:rPr>
+              <w:t>流程框图:</w:t>
+            </w:r>
+          </w:p>
+          <w:p>
+            <w:pPr>
+              <w:pStyle w:val="9"/>
+              <w:numPr>
+                <w:ilvl w:val="0"/>
+                <w:numId w:val="0"/>
+              </w:numPr>
+            </w:pPr>
+            <w:r>
+              <w:drawing>
+                <wp:inline distT="0" distB="0" distL="114300" distR="114300">
+                  <wp:extent cx="3070860" cy="5852160"/>
+                  <wp:effectExtent l="0" t="0" r="7620" b="0"/>
+                  <wp:docPr id="8" name="图片 2"/>
+                  <wp:cNvGraphicFramePr>
+                    <a:graphicFrameLocks xmlns:a="http://schemas.openxmlformats.org/drawingml/2006/main" noChangeAspect="1"/>
+                  </wp:cNvGraphicFramePr>
+                  <a:graphic xmlns:a="http://schemas.openxmlformats.org/drawingml/2006/main">
+                    <a:graphicData uri="http://schemas.openxmlformats.org/drawingml/2006/picture">
+                      <pic:pic xmlns:pic="http://schemas.openxmlformats.org/drawingml/2006/picture">
+                        <pic:nvPicPr>
+                          <pic:cNvPr id="8" name="图片 2"/>
+                          <pic:cNvPicPr>
+                            <a:picLocks noChangeAspect="1"/>
+                          </pic:cNvPicPr>
+                        </pic:nvPicPr>
+                        <pic:blipFill>
+                          <a:blip r:embed="rId8"/>
+                          <a:stretch>
+                            <a:fillRect/>
+                          </a:stretch>
+                        </pic:blipFill>
+                        <pic:spPr>
+                          <a:xfrm>
+                            <a:off x="0" y="0"/>
+                            <a:ext cx="3070860" cy="5852160"/>
+                          </a:xfrm>
+                          <a:prstGeom prst="rect">
+                            <a:avLst/>
+                          </a:prstGeom>
+                          <a:noFill/>
+                          <a:ln w="9525">
+                            <a:noFill/>
+                          </a:ln>
+                        </pic:spPr>
+                      </pic:pic>
+                    </a:graphicData>
+                  </a:graphic>
+                </wp:inline>
+              </w:drawing>
+            </w:r>
+            <w:bookmarkStart w:id="0" w:name="_GoBack"/>
+            <w:bookmarkEnd w:id="0"/>
+          </w:p>
+          <w:p>
+            <w:pPr>
+              <w:pStyle w:val="9"/>
+              <w:numPr>
+                <w:ilvl w:val="0"/>
+                <w:numId w:val="0"/>
+              </w:numPr>
+              <w:rPr>
+                <w:rFonts w:hint="eastAsia"/>
+                <w:sz w:val="21"/>
+                <w:szCs w:val="21"/>
+                <w:lang w:val="en-US" w:eastAsia="zh-CN"/>
+              </w:rPr>
+            </w:pPr>
+          </w:p>
+          <w:p>
+            <w:pPr>
+              <w:pStyle w:val="9"/>
+              <w:numPr>
+                <w:ilvl w:val="0"/>
+                <w:numId w:val="0"/>
+              </w:numPr>
+              <w:rPr>
+                <w:rFonts w:hint="eastAsia"/>
+                <w:sz w:val="21"/>
+                <w:szCs w:val="21"/>
+                <w:lang w:val="en-US" w:eastAsia="zh-CN"/>
+              </w:rPr>
+            </w:pPr>
+            <w:r>
+              <w:rPr>
+                <w:rFonts w:hint="eastAsia"/>
+                <w:sz w:val="21"/>
+                <w:szCs w:val="21"/>
+                <w:lang w:val="en-US" w:eastAsia="zh-CN"/>
+              </w:rPr>
               <w:t>(2)HTTPS代理服务器的实现:</w:t>
             </w:r>
           </w:p>
@@ -1529,6 +1628,7 @@
             <w:pPr>
               <w:pStyle w:val="9"/>
               <w:numPr>
+                <w:ilvl w:val="0"/>
                 <w:numId w:val="0"/>
               </w:numPr>
               <w:rPr>
@@ -1577,6 +1677,7 @@
             <w:pPr>
               <w:pStyle w:val="9"/>
               <w:numPr>
+                <w:ilvl w:val="0"/>
                 <w:numId w:val="0"/>
               </w:numPr>
               <w:ind w:leftChars="0"/>
@@ -1816,7 +1917,7 @@
                           </pic:cNvPicPr>
                         </pic:nvPicPr>
                         <pic:blipFill>
-                          <a:blip r:embed="rId8"/>
+                          <a:blip r:embed="rId9"/>
                           <a:stretch>
                             <a:fillRect/>
                           </a:stretch>
@@ -1935,7 +2036,7 @@
                           </pic:cNvPicPr>
                         </pic:nvPicPr>
                         <pic:blipFill>
-                          <a:blip r:embed="rId9"/>
+                          <a:blip r:embed="rId10"/>
                           <a:stretch>
                             <a:fillRect/>
                           </a:stretch>
@@ -2001,7 +2102,7 @@
                           </pic:cNvPicPr>
                         </pic:nvPicPr>
                         <pic:blipFill>
-                          <a:blip r:embed="rId10"/>
+                          <a:blip r:embed="rId11"/>
                           <a:stretch>
                             <a:fillRect/>
                           </a:stretch>
@@ -2188,7 +2289,7 @@
                           </pic:cNvPicPr>
                         </pic:nvPicPr>
                         <pic:blipFill>
-                          <a:blip r:embed="rId11"/>
+                          <a:blip r:embed="rId12"/>
                           <a:stretch>
                             <a:fillRect/>
                           </a:stretch>
@@ -2261,7 +2362,7 @@
                           </pic:cNvPicPr>
                         </pic:nvPicPr>
                         <pic:blipFill>
-                          <a:blip r:embed="rId12"/>
+                          <a:blip r:embed="rId13"/>
                           <a:stretch>
                             <a:fillRect/>
                           </a:stretch>
@@ -2327,7 +2428,7 @@
                           </pic:cNvPicPr>
                         </pic:nvPicPr>
                         <pic:blipFill>
-                          <a:blip r:embed="rId13"/>
+                          <a:blip r:embed="rId14"/>
                           <a:stretch>
                             <a:fillRect/>
                           </a:stretch>
@@ -2420,7 +2521,7 @@
                           </pic:cNvPicPr>
                         </pic:nvPicPr>
                         <pic:blipFill>
-                          <a:blip r:embed="rId14"/>
+                          <a:blip r:embed="rId15"/>
                           <a:stretch>
                             <a:fillRect/>
                           </a:stretch>
@@ -2486,7 +2587,7 @@
                           </pic:cNvPicPr>
                         </pic:nvPicPr>
                         <pic:blipFill>
-                          <a:blip r:embed="rId15"/>
+                          <a:blip r:embed="rId16"/>
                           <a:stretch>
                             <a:fillRect/>
                           </a:stretch>
@@ -2596,7 +2697,7 @@
                           </pic:cNvPicPr>
                         </pic:nvPicPr>
                         <pic:blipFill>
-                          <a:blip r:embed="rId16"/>
+                          <a:blip r:embed="rId17"/>
                           <a:stretch>
                             <a:fillRect/>
                           </a:stretch>
@@ -2888,8 +2989,6 @@
                 <w:lang w:val="en-US" w:eastAsia="zh-CN"/>
               </w:rPr>
             </w:pPr>
-            <w:bookmarkStart w:id="0" w:name="_GoBack"/>
-            <w:bookmarkEnd w:id="0"/>
             <w:r>
               <w:rPr>
                 <w:rFonts w:hint="eastAsia"/>
@@ -3146,7 +3245,7 @@
     <w:lsdException w:uiPriority="99" w:name="HTML Sample"/>
     <w:lsdException w:uiPriority="99" w:name="HTML Typewriter"/>
     <w:lsdException w:uiPriority="99" w:name="HTML Variable"/>
-    <w:lsdException w:uiPriority="99" w:name="Normal Table"/>
+    <w:lsdException w:qFormat="1" w:uiPriority="99" w:name="Normal Table"/>
     <w:lsdException w:uiPriority="99" w:name="annotation subject"/>
     <w:lsdException w:uiPriority="99" w:name="Table Simple 1"/>
     <w:lsdException w:uiPriority="99" w:name="Table Simple 2"/>
@@ -3318,6 +3417,7 @@
     <w:name w:val="Normal Table"/>
     <w:semiHidden/>
     <w:unhideWhenUsed/>
+    <w:qFormat/>
     <w:uiPriority w:val="99"/>
     <w:tblPr>
       <w:tblLayout w:type="fixed"/>

</xml_diff>